<commit_message>
Definir Visao - envolvidos e ambiente de usuario
</commit_message>
<xml_diff>
--- a/openup/margulis-vision.docx
+++ b/openup/margulis-vision.docx
@@ -676,7 +676,12 @@
               <w:pStyle w:val="InfoBlue"/>
             </w:pPr>
             <w:r>
-              <w:t>[statement of primary differentiation]</w:t>
+              <w:t>[statement of primary diffe</w:t>
+            </w:r>
+            <w:bookmarkStart w:id="18" w:name="_GoBack"/>
+            <w:bookmarkEnd w:id="18"/>
+            <w:r>
+              <w:t>rentiation]</w:t>
             </w:r>
           </w:p>
         </w:tc>
@@ -694,18 +699,18 @@
       <w:pPr>
         <w:pStyle w:val="Ttulo1"/>
       </w:pPr>
-      <w:bookmarkStart w:id="18" w:name="_Toc436203381"/>
-      <w:bookmarkStart w:id="19" w:name="_Toc447960005"/>
-      <w:bookmarkStart w:id="20" w:name="_Toc452813581"/>
-      <w:bookmarkStart w:id="21" w:name="_Toc512930909"/>
-      <w:bookmarkStart w:id="22" w:name="_Toc20715758"/>
+      <w:bookmarkStart w:id="19" w:name="_Toc436203381"/>
+      <w:bookmarkStart w:id="20" w:name="_Toc447960005"/>
+      <w:bookmarkStart w:id="21" w:name="_Toc452813581"/>
+      <w:bookmarkStart w:id="22" w:name="_Toc512930909"/>
+      <w:bookmarkStart w:id="23" w:name="_Toc20715758"/>
       <w:r>
         <w:t>Stakeholder Descriptions</w:t>
       </w:r>
-      <w:bookmarkEnd w:id="19"/>
       <w:bookmarkEnd w:id="20"/>
       <w:bookmarkEnd w:id="21"/>
       <w:bookmarkEnd w:id="22"/>
+      <w:bookmarkEnd w:id="23"/>
     </w:p>
     <w:p>
       <w:pPr>
@@ -1114,12 +1119,7 @@
             </w:pPr>
             <w:proofErr w:type="spellStart"/>
             <w:r>
-              <w:t>Usuár</w:t>
-            </w:r>
-            <w:bookmarkStart w:id="23" w:name="_GoBack"/>
-            <w:bookmarkEnd w:id="23"/>
-            <w:r>
-              <w:t>io</w:t>
+              <w:t>Usuário</w:t>
             </w:r>
             <w:proofErr w:type="spellEnd"/>
           </w:p>
@@ -1284,14 +1284,1062 @@
     </w:p>
     <w:p>
       <w:pPr>
+        <w:pStyle w:val="Corpodetexto"/>
+      </w:pPr>
+      <w:r>
+        <w:t xml:space="preserve">O </w:t>
+      </w:r>
+      <w:proofErr w:type="spellStart"/>
+      <w:r>
+        <w:t>ambiente</w:t>
+      </w:r>
+      <w:proofErr w:type="spellEnd"/>
+      <w:r>
+        <w:t xml:space="preserve"> do </w:t>
+      </w:r>
+      <w:proofErr w:type="spellStart"/>
+      <w:r>
+        <w:t>usuário</w:t>
+      </w:r>
+      <w:proofErr w:type="spellEnd"/>
+      <w:r>
+        <w:t xml:space="preserve"> é </w:t>
+      </w:r>
+      <w:proofErr w:type="spellStart"/>
+      <w:r>
+        <w:t>formado</w:t>
+      </w:r>
+      <w:proofErr w:type="spellEnd"/>
+      <w:r>
+        <w:t xml:space="preserve"> </w:t>
+      </w:r>
+      <w:proofErr w:type="spellStart"/>
+      <w:r>
+        <w:t>pela</w:t>
+      </w:r>
+      <w:proofErr w:type="spellEnd"/>
+      <w:r>
+        <w:t xml:space="preserve"> </w:t>
+      </w:r>
+      <w:proofErr w:type="spellStart"/>
+      <w:r>
+        <w:t>p</w:t>
+      </w:r>
+      <w:r>
+        <w:t>rofessora</w:t>
+      </w:r>
+      <w:proofErr w:type="spellEnd"/>
+      <w:r>
+        <w:t xml:space="preserve"> e </w:t>
+      </w:r>
+      <w:proofErr w:type="spellStart"/>
+      <w:r>
+        <w:t>aprox</w:t>
+      </w:r>
+      <w:proofErr w:type="spellEnd"/>
+      <w:r>
+        <w:t xml:space="preserve">. 20 </w:t>
+      </w:r>
+      <w:proofErr w:type="spellStart"/>
+      <w:r>
+        <w:t>alunos</w:t>
+      </w:r>
+      <w:proofErr w:type="spellEnd"/>
+      <w:r>
+        <w:t xml:space="preserve"> </w:t>
+      </w:r>
+      <w:proofErr w:type="spellStart"/>
+      <w:r>
+        <w:t>em</w:t>
+      </w:r>
+      <w:proofErr w:type="spellEnd"/>
+      <w:r>
+        <w:t xml:space="preserve"> </w:t>
+      </w:r>
+      <w:proofErr w:type="spellStart"/>
+      <w:r>
+        <w:t>sala</w:t>
+      </w:r>
+      <w:proofErr w:type="spellEnd"/>
+      <w:r>
+        <w:t xml:space="preserve"> de </w:t>
+      </w:r>
+      <w:proofErr w:type="gramStart"/>
+      <w:r>
+        <w:t>aula,</w:t>
+      </w:r>
+      <w:proofErr w:type="gramEnd"/>
+      <w:r>
+        <w:t xml:space="preserve"> </w:t>
+      </w:r>
+      <w:proofErr w:type="spellStart"/>
+      <w:r>
+        <w:t>até</w:t>
+      </w:r>
+      <w:proofErr w:type="spellEnd"/>
+      <w:r>
+        <w:t xml:space="preserve"> </w:t>
+      </w:r>
+      <w:proofErr w:type="spellStart"/>
+      <w:r>
+        <w:t>dez</w:t>
+      </w:r>
+      <w:proofErr w:type="spellEnd"/>
+      <w:r>
+        <w:t xml:space="preserve"> </w:t>
+      </w:r>
+      <w:proofErr w:type="spellStart"/>
+      <w:r>
+        <w:t>empresas</w:t>
+      </w:r>
+      <w:proofErr w:type="spellEnd"/>
+      <w:r>
+        <w:t xml:space="preserve"> </w:t>
+      </w:r>
+      <w:proofErr w:type="spellStart"/>
+      <w:r>
+        <w:t>simuladas</w:t>
+      </w:r>
+      <w:proofErr w:type="spellEnd"/>
+      <w:r>
+        <w:t xml:space="preserve"> (</w:t>
+      </w:r>
+      <w:proofErr w:type="spellStart"/>
+      <w:r>
+        <w:t>grupos</w:t>
+      </w:r>
+      <w:proofErr w:type="spellEnd"/>
+      <w:r>
+        <w:t xml:space="preserve"> de </w:t>
+      </w:r>
+      <w:proofErr w:type="spellStart"/>
+      <w:r>
+        <w:t>alunos</w:t>
+      </w:r>
+      <w:proofErr w:type="spellEnd"/>
+      <w:r>
+        <w:t>).</w:t>
+      </w:r>
+    </w:p>
+    <w:p>
+      <w:pPr>
+        <w:pStyle w:val="Corpodetexto"/>
+      </w:pPr>
+      <w:proofErr w:type="spellStart"/>
+      <w:proofErr w:type="gramStart"/>
+      <w:r>
+        <w:t>Cada</w:t>
+      </w:r>
+      <w:proofErr w:type="spellEnd"/>
+      <w:r>
+        <w:t xml:space="preserve"> </w:t>
+      </w:r>
+      <w:proofErr w:type="spellStart"/>
+      <w:r>
+        <w:t>simulação</w:t>
+      </w:r>
+      <w:proofErr w:type="spellEnd"/>
+      <w:r>
+        <w:t xml:space="preserve"> </w:t>
+      </w:r>
+      <w:proofErr w:type="spellStart"/>
+      <w:r>
+        <w:t>ocorre</w:t>
+      </w:r>
+      <w:proofErr w:type="spellEnd"/>
+      <w:r>
+        <w:t xml:space="preserve"> </w:t>
+      </w:r>
+      <w:proofErr w:type="spellStart"/>
+      <w:r>
+        <w:t>em</w:t>
+      </w:r>
+      <w:proofErr w:type="spellEnd"/>
+      <w:r>
+        <w:t xml:space="preserve"> </w:t>
+      </w:r>
+      <w:proofErr w:type="spellStart"/>
+      <w:r>
+        <w:t>aprox</w:t>
+      </w:r>
+      <w:proofErr w:type="spellEnd"/>
+      <w:r>
+        <w:t>.</w:t>
+      </w:r>
+      <w:proofErr w:type="gramEnd"/>
+      <w:r>
+        <w:t xml:space="preserve"> </w:t>
+      </w:r>
+      <w:proofErr w:type="gramStart"/>
+      <w:r>
+        <w:t xml:space="preserve">20 </w:t>
+      </w:r>
+      <w:proofErr w:type="spellStart"/>
+      <w:r>
+        <w:t>minutos</w:t>
+      </w:r>
+      <w:proofErr w:type="spellEnd"/>
+      <w:r>
+        <w:t>.</w:t>
+      </w:r>
+      <w:proofErr w:type="gramEnd"/>
+      <w:r>
+        <w:t xml:space="preserve"> </w:t>
+      </w:r>
+      <w:proofErr w:type="spellStart"/>
+      <w:proofErr w:type="gramStart"/>
+      <w:r>
+        <w:t>Cada</w:t>
+      </w:r>
+      <w:proofErr w:type="spellEnd"/>
+      <w:r>
+        <w:t xml:space="preserve"> aula </w:t>
+      </w:r>
+      <w:proofErr w:type="spellStart"/>
+      <w:r>
+        <w:t>permite</w:t>
+      </w:r>
+      <w:proofErr w:type="spellEnd"/>
+      <w:r>
+        <w:t xml:space="preserve"> quarto a </w:t>
+      </w:r>
+      <w:proofErr w:type="spellStart"/>
+      <w:r>
+        <w:t>cinco</w:t>
+      </w:r>
+      <w:proofErr w:type="spellEnd"/>
+      <w:r>
+        <w:t xml:space="preserve"> </w:t>
+      </w:r>
+      <w:proofErr w:type="spellStart"/>
+      <w:r>
+        <w:t>simulações</w:t>
+      </w:r>
+      <w:proofErr w:type="spellEnd"/>
+      <w:r>
+        <w:t>.</w:t>
+      </w:r>
+      <w:proofErr w:type="gramEnd"/>
+      <w:r>
+        <w:t xml:space="preserve"> </w:t>
+      </w:r>
+      <w:proofErr w:type="gramStart"/>
+      <w:r>
+        <w:t xml:space="preserve">A </w:t>
+      </w:r>
+      <w:proofErr w:type="spellStart"/>
+      <w:r>
+        <w:t>simulação</w:t>
+      </w:r>
+      <w:proofErr w:type="spellEnd"/>
+      <w:r>
+        <w:t xml:space="preserve"> é </w:t>
+      </w:r>
+      <w:proofErr w:type="spellStart"/>
+      <w:r>
+        <w:t>configurada</w:t>
+      </w:r>
+      <w:proofErr w:type="spellEnd"/>
+      <w:r>
+        <w:t xml:space="preserve"> com o </w:t>
+      </w:r>
+      <w:proofErr w:type="spellStart"/>
+      <w:r>
+        <w:t>número</w:t>
+      </w:r>
+      <w:proofErr w:type="spellEnd"/>
+      <w:r>
+        <w:t xml:space="preserve"> de </w:t>
+      </w:r>
+      <w:proofErr w:type="spellStart"/>
+      <w:r>
+        <w:t>grupos</w:t>
+      </w:r>
+      <w:proofErr w:type="spellEnd"/>
+      <w:r>
+        <w:t xml:space="preserve">, </w:t>
+      </w:r>
+      <w:proofErr w:type="spellStart"/>
+      <w:r>
+        <w:t>cada</w:t>
+      </w:r>
+      <w:proofErr w:type="spellEnd"/>
+      <w:r>
+        <w:t xml:space="preserve"> </w:t>
+      </w:r>
+      <w:proofErr w:type="spellStart"/>
+      <w:r>
+        <w:t>grupo</w:t>
+      </w:r>
+      <w:proofErr w:type="spellEnd"/>
+      <w:r>
+        <w:t xml:space="preserve"> </w:t>
+      </w:r>
+      <w:proofErr w:type="spellStart"/>
+      <w:r>
+        <w:t>controla</w:t>
+      </w:r>
+      <w:proofErr w:type="spellEnd"/>
+      <w:r>
+        <w:t xml:space="preserve"> </w:t>
+      </w:r>
+      <w:proofErr w:type="spellStart"/>
+      <w:r>
+        <w:t>uma</w:t>
+      </w:r>
+      <w:proofErr w:type="spellEnd"/>
+      <w:r>
+        <w:t xml:space="preserve"> </w:t>
+      </w:r>
+      <w:proofErr w:type="spellStart"/>
+      <w:r>
+        <w:t>empresa</w:t>
+      </w:r>
+      <w:proofErr w:type="spellEnd"/>
+      <w:r>
+        <w:t xml:space="preserve"> com </w:t>
+      </w:r>
+      <w:proofErr w:type="spellStart"/>
+      <w:r>
+        <w:t>nome</w:t>
+      </w:r>
+      <w:proofErr w:type="spellEnd"/>
+      <w:r>
+        <w:t xml:space="preserve"> e </w:t>
+      </w:r>
+      <w:proofErr w:type="spellStart"/>
+      <w:r>
+        <w:t>responsável</w:t>
+      </w:r>
+      <w:proofErr w:type="spellEnd"/>
+      <w:r>
+        <w:t>.</w:t>
+      </w:r>
+      <w:proofErr w:type="gramEnd"/>
+      <w:r>
+        <w:t xml:space="preserve"> A </w:t>
+      </w:r>
+      <w:proofErr w:type="spellStart"/>
+      <w:r>
+        <w:t>cada</w:t>
+      </w:r>
+      <w:proofErr w:type="spellEnd"/>
+      <w:r>
+        <w:t xml:space="preserve"> </w:t>
+      </w:r>
+      <w:proofErr w:type="spellStart"/>
+      <w:r>
+        <w:t>rodada</w:t>
+      </w:r>
+      <w:proofErr w:type="spellEnd"/>
+      <w:r>
+        <w:t xml:space="preserve">, </w:t>
+      </w:r>
+      <w:r>
+        <w:t>o</w:t>
+      </w:r>
+      <w:r>
+        <w:t xml:space="preserve"> </w:t>
+      </w:r>
+      <w:proofErr w:type="spellStart"/>
+      <w:r>
+        <w:t>grupo</w:t>
+      </w:r>
+      <w:proofErr w:type="spellEnd"/>
+      <w:r>
+        <w:t xml:space="preserve"> </w:t>
+      </w:r>
+      <w:proofErr w:type="spellStart"/>
+      <w:r>
+        <w:t>deve</w:t>
+      </w:r>
+      <w:proofErr w:type="spellEnd"/>
+      <w:r>
+        <w:t xml:space="preserve"> </w:t>
+      </w:r>
+      <w:proofErr w:type="spellStart"/>
+      <w:r>
+        <w:t>informar</w:t>
+      </w:r>
+      <w:proofErr w:type="spellEnd"/>
+      <w:r>
+        <w:t xml:space="preserve">, </w:t>
+      </w:r>
+      <w:proofErr w:type="spellStart"/>
+      <w:r>
+        <w:t>em</w:t>
+      </w:r>
+      <w:proofErr w:type="spellEnd"/>
+      <w:r>
+        <w:t xml:space="preserve"> </w:t>
+      </w:r>
+      <w:proofErr w:type="spellStart"/>
+      <w:r>
+        <w:t>sigilo</w:t>
+      </w:r>
+      <w:proofErr w:type="spellEnd"/>
+      <w:r>
+        <w:t xml:space="preserve">, </w:t>
+      </w:r>
+      <w:proofErr w:type="spellStart"/>
+      <w:r>
+        <w:t>três</w:t>
+      </w:r>
+      <w:proofErr w:type="spellEnd"/>
+      <w:r>
+        <w:t xml:space="preserve"> </w:t>
+      </w:r>
+      <w:proofErr w:type="spellStart"/>
+      <w:r>
+        <w:t>decisões</w:t>
+      </w:r>
+      <w:proofErr w:type="spellEnd"/>
+      <w:r>
+        <w:t xml:space="preserve">: </w:t>
+      </w:r>
+      <w:proofErr w:type="spellStart"/>
+      <w:r>
+        <w:t>preço</w:t>
+      </w:r>
+      <w:proofErr w:type="spellEnd"/>
+      <w:r>
+        <w:t xml:space="preserve">, marketing e </w:t>
+      </w:r>
+      <w:proofErr w:type="spellStart"/>
+      <w:r>
+        <w:t>produção</w:t>
+      </w:r>
+      <w:proofErr w:type="spellEnd"/>
+      <w:r>
+        <w:t xml:space="preserve">. </w:t>
+      </w:r>
+      <w:r>
+        <w:t xml:space="preserve">O </w:t>
+      </w:r>
+      <w:proofErr w:type="spellStart"/>
+      <w:r>
+        <w:t>sistema</w:t>
+      </w:r>
+      <w:proofErr w:type="spellEnd"/>
+      <w:r>
+        <w:t xml:space="preserve"> </w:t>
+      </w:r>
+      <w:proofErr w:type="spellStart"/>
+      <w:r>
+        <w:t>simula</w:t>
+      </w:r>
+      <w:proofErr w:type="spellEnd"/>
+      <w:r>
+        <w:t xml:space="preserve"> a </w:t>
+      </w:r>
+      <w:proofErr w:type="spellStart"/>
+      <w:r>
+        <w:t>reação</w:t>
+      </w:r>
+      <w:proofErr w:type="spellEnd"/>
+      <w:r>
+        <w:t xml:space="preserve"> do Mercado e </w:t>
+      </w:r>
+      <w:proofErr w:type="spellStart"/>
+      <w:r>
+        <w:t>calcula</w:t>
+      </w:r>
+      <w:proofErr w:type="spellEnd"/>
+      <w:r>
+        <w:t xml:space="preserve"> </w:t>
+      </w:r>
+      <w:proofErr w:type="spellStart"/>
+      <w:r>
+        <w:t>os</w:t>
+      </w:r>
+      <w:proofErr w:type="spellEnd"/>
+      <w:r>
+        <w:t xml:space="preserve"> </w:t>
+      </w:r>
+      <w:proofErr w:type="spellStart"/>
+      <w:r>
+        <w:t>resultados</w:t>
+      </w:r>
+      <w:proofErr w:type="spellEnd"/>
+      <w:r>
+        <w:t xml:space="preserve"> de </w:t>
+      </w:r>
+      <w:proofErr w:type="spellStart"/>
+      <w:r>
+        <w:t>cada</w:t>
+      </w:r>
+      <w:proofErr w:type="spellEnd"/>
+      <w:r>
+        <w:t xml:space="preserve"> </w:t>
+      </w:r>
+      <w:proofErr w:type="spellStart"/>
+      <w:r>
+        <w:t>empresa</w:t>
+      </w:r>
+      <w:proofErr w:type="spellEnd"/>
+      <w:r>
+        <w:t xml:space="preserve">. A </w:t>
+      </w:r>
+      <w:proofErr w:type="spellStart"/>
+      <w:r>
+        <w:t>simulação</w:t>
+      </w:r>
+      <w:proofErr w:type="spellEnd"/>
+      <w:r>
+        <w:t xml:space="preserve"> é </w:t>
+      </w:r>
+      <w:proofErr w:type="spellStart"/>
+      <w:r>
+        <w:t>realizada</w:t>
+      </w:r>
+      <w:proofErr w:type="spellEnd"/>
+      <w:r>
+        <w:t xml:space="preserve"> </w:t>
+      </w:r>
+      <w:proofErr w:type="spellStart"/>
+      <w:r>
+        <w:t>por</w:t>
+      </w:r>
+      <w:proofErr w:type="spellEnd"/>
+      <w:r>
+        <w:t xml:space="preserve"> </w:t>
+      </w:r>
+      <w:proofErr w:type="spellStart"/>
+      <w:r>
+        <w:t>uma</w:t>
+      </w:r>
+      <w:proofErr w:type="spellEnd"/>
+      <w:r>
+        <w:t xml:space="preserve"> </w:t>
+      </w:r>
+      <w:proofErr w:type="spellStart"/>
+      <w:r>
+        <w:t>planilha</w:t>
+      </w:r>
+      <w:proofErr w:type="spellEnd"/>
+      <w:r>
+        <w:t xml:space="preserve"> do Excel.</w:t>
+      </w:r>
+      <w:r>
+        <w:t xml:space="preserve"> </w:t>
+      </w:r>
+      <w:proofErr w:type="spellStart"/>
+      <w:r>
+        <w:t>Os</w:t>
+      </w:r>
+      <w:proofErr w:type="spellEnd"/>
+      <w:r>
+        <w:t xml:space="preserve"> </w:t>
+      </w:r>
+      <w:proofErr w:type="spellStart"/>
+      <w:r>
+        <w:t>resultados</w:t>
+      </w:r>
+      <w:proofErr w:type="spellEnd"/>
+      <w:r>
+        <w:t xml:space="preserve"> das </w:t>
+      </w:r>
+      <w:proofErr w:type="spellStart"/>
+      <w:r>
+        <w:t>empresas</w:t>
+      </w:r>
+      <w:proofErr w:type="spellEnd"/>
+      <w:r>
+        <w:t xml:space="preserve"> </w:t>
+      </w:r>
+      <w:proofErr w:type="spellStart"/>
+      <w:proofErr w:type="gramStart"/>
+      <w:r>
+        <w:t>na</w:t>
+      </w:r>
+      <w:proofErr w:type="spellEnd"/>
+      <w:proofErr w:type="gramEnd"/>
+      <w:r>
+        <w:t xml:space="preserve"> </w:t>
+      </w:r>
+      <w:proofErr w:type="spellStart"/>
+      <w:r>
+        <w:t>rodada</w:t>
+      </w:r>
+      <w:proofErr w:type="spellEnd"/>
+      <w:r>
+        <w:t xml:space="preserve"> </w:t>
+      </w:r>
+      <w:proofErr w:type="spellStart"/>
+      <w:r>
+        <w:t>são</w:t>
+      </w:r>
+      <w:proofErr w:type="spellEnd"/>
+      <w:r>
+        <w:t xml:space="preserve"> </w:t>
+      </w:r>
+      <w:proofErr w:type="spellStart"/>
+      <w:r>
+        <w:t>apresentados</w:t>
+      </w:r>
+      <w:proofErr w:type="spellEnd"/>
+      <w:r>
+        <w:t xml:space="preserve">. </w:t>
+      </w:r>
+      <w:proofErr w:type="spellStart"/>
+      <w:r>
+        <w:t>Apenas</w:t>
+      </w:r>
+      <w:proofErr w:type="spellEnd"/>
+      <w:r>
+        <w:t xml:space="preserve"> </w:t>
+      </w:r>
+      <w:proofErr w:type="spellStart"/>
+      <w:r>
+        <w:t>quatro</w:t>
+      </w:r>
+      <w:proofErr w:type="spellEnd"/>
+      <w:r>
+        <w:t xml:space="preserve"> </w:t>
+      </w:r>
+      <w:proofErr w:type="spellStart"/>
+      <w:r>
+        <w:t>resultados</w:t>
+      </w:r>
+      <w:proofErr w:type="spellEnd"/>
+      <w:r>
+        <w:t xml:space="preserve"> </w:t>
+      </w:r>
+      <w:proofErr w:type="spellStart"/>
+      <w:r>
+        <w:t>são</w:t>
+      </w:r>
+      <w:proofErr w:type="spellEnd"/>
+      <w:r>
+        <w:t xml:space="preserve"> </w:t>
+      </w:r>
+      <w:proofErr w:type="spellStart"/>
+      <w:r>
+        <w:t>utilizados</w:t>
+      </w:r>
+      <w:proofErr w:type="spellEnd"/>
+      <w:r>
+        <w:t xml:space="preserve">: </w:t>
+      </w:r>
+      <w:proofErr w:type="spellStart"/>
+      <w:r>
+        <w:t>Lucro</w:t>
+      </w:r>
+      <w:proofErr w:type="spellEnd"/>
+      <w:r>
+        <w:t>/</w:t>
+      </w:r>
+      <w:proofErr w:type="spellStart"/>
+      <w:r>
+        <w:t>Prejuizo</w:t>
+      </w:r>
+      <w:proofErr w:type="spellEnd"/>
+      <w:r>
+        <w:t xml:space="preserve">, </w:t>
+      </w:r>
+      <w:proofErr w:type="spellStart"/>
+      <w:r>
+        <w:t>Unidades</w:t>
+      </w:r>
+      <w:proofErr w:type="spellEnd"/>
+      <w:r>
+        <w:t xml:space="preserve"> </w:t>
+      </w:r>
+      <w:proofErr w:type="spellStart"/>
+      <w:r>
+        <w:t>Vendidas</w:t>
+      </w:r>
+      <w:proofErr w:type="spellEnd"/>
+      <w:r>
+        <w:t xml:space="preserve">, </w:t>
+      </w:r>
+      <w:proofErr w:type="spellStart"/>
+      <w:r>
+        <w:t>Demanda</w:t>
+      </w:r>
+      <w:proofErr w:type="spellEnd"/>
+      <w:r>
+        <w:t xml:space="preserve"> do </w:t>
+      </w:r>
+      <w:proofErr w:type="spellStart"/>
+      <w:r>
+        <w:t>Periodo</w:t>
+      </w:r>
+      <w:proofErr w:type="spellEnd"/>
+      <w:proofErr w:type="gramStart"/>
+      <w:r>
+        <w:t xml:space="preserve">, </w:t>
+      </w:r>
+      <w:r>
+        <w:t xml:space="preserve"> </w:t>
+      </w:r>
+      <w:proofErr w:type="spellStart"/>
+      <w:r>
+        <w:t>Demanda</w:t>
+      </w:r>
+      <w:proofErr w:type="spellEnd"/>
+      <w:proofErr w:type="gramEnd"/>
+      <w:r>
+        <w:t xml:space="preserve"> </w:t>
+      </w:r>
+      <w:proofErr w:type="spellStart"/>
+      <w:r>
+        <w:t>não</w:t>
+      </w:r>
+      <w:proofErr w:type="spellEnd"/>
+      <w:r>
+        <w:t xml:space="preserve"> </w:t>
+      </w:r>
+      <w:proofErr w:type="spellStart"/>
+      <w:r>
+        <w:t>atendida</w:t>
+      </w:r>
+      <w:proofErr w:type="spellEnd"/>
+      <w:r>
+        <w:t xml:space="preserve"> (</w:t>
+      </w:r>
+      <w:proofErr w:type="spellStart"/>
+      <w:r>
+        <w:t>planilha</w:t>
+      </w:r>
+      <w:proofErr w:type="spellEnd"/>
+      <w:r>
+        <w:t xml:space="preserve"> </w:t>
+      </w:r>
+      <w:r>
+        <w:t>BD-DEMS)</w:t>
+      </w:r>
+      <w:r>
+        <w:t>.</w:t>
+      </w:r>
+    </w:p>
+    <w:p>
+      <w:pPr>
+        <w:pStyle w:val="Corpodetexto"/>
+      </w:pPr>
+      <w:r>
+        <w:t xml:space="preserve">O </w:t>
+      </w:r>
+      <w:proofErr w:type="spellStart"/>
+      <w:r>
+        <w:t>sistema</w:t>
+      </w:r>
+      <w:proofErr w:type="spellEnd"/>
+      <w:r>
+        <w:t xml:space="preserve"> </w:t>
+      </w:r>
+      <w:proofErr w:type="spellStart"/>
+      <w:r>
+        <w:t>atual</w:t>
+      </w:r>
+      <w:proofErr w:type="spellEnd"/>
+      <w:r>
+        <w:t xml:space="preserve"> </w:t>
+      </w:r>
+      <w:proofErr w:type="spellStart"/>
+      <w:r>
+        <w:t>utiliza</w:t>
+      </w:r>
+      <w:proofErr w:type="spellEnd"/>
+      <w:r>
+        <w:t xml:space="preserve"> o Microsoft Windows e Excel. </w:t>
+      </w:r>
+      <w:proofErr w:type="gramStart"/>
+      <w:r>
+        <w:t xml:space="preserve">A </w:t>
+      </w:r>
+      <w:proofErr w:type="spellStart"/>
+      <w:r>
+        <w:t>planilha</w:t>
+      </w:r>
+      <w:proofErr w:type="spellEnd"/>
+      <w:r>
+        <w:t xml:space="preserve"> </w:t>
+      </w:r>
+      <w:proofErr w:type="spellStart"/>
+      <w:r>
+        <w:t>utiliza</w:t>
+      </w:r>
+      <w:proofErr w:type="spellEnd"/>
+      <w:r>
+        <w:t xml:space="preserve"> VBA.</w:t>
+      </w:r>
+      <w:proofErr w:type="gramEnd"/>
+      <w:r>
+        <w:t xml:space="preserve"> </w:t>
+      </w:r>
+      <w:proofErr w:type="gramStart"/>
+      <w:r>
+        <w:t xml:space="preserve">É </w:t>
+      </w:r>
+      <w:proofErr w:type="spellStart"/>
+      <w:r>
+        <w:t>provável</w:t>
+      </w:r>
+      <w:proofErr w:type="spellEnd"/>
+      <w:r>
+        <w:t xml:space="preserve"> </w:t>
+      </w:r>
+      <w:proofErr w:type="spellStart"/>
+      <w:r>
+        <w:t>que</w:t>
+      </w:r>
+      <w:proofErr w:type="spellEnd"/>
+      <w:r>
+        <w:t xml:space="preserve"> a </w:t>
+      </w:r>
+      <w:proofErr w:type="spellStart"/>
+      <w:r>
+        <w:t>planilha</w:t>
+      </w:r>
+      <w:proofErr w:type="spellEnd"/>
+      <w:r>
+        <w:t xml:space="preserve"> </w:t>
+      </w:r>
+      <w:proofErr w:type="spellStart"/>
+      <w:r>
+        <w:t>funcione</w:t>
+      </w:r>
+      <w:proofErr w:type="spellEnd"/>
+      <w:r>
+        <w:t xml:space="preserve"> no </w:t>
+      </w:r>
+      <w:proofErr w:type="spellStart"/>
+      <w:r>
+        <w:t>Calc</w:t>
+      </w:r>
+      <w:proofErr w:type="spellEnd"/>
+      <w:r>
+        <w:t xml:space="preserve"> </w:t>
+      </w:r>
+      <w:proofErr w:type="spellStart"/>
+      <w:r>
+        <w:t>ou</w:t>
+      </w:r>
+      <w:proofErr w:type="spellEnd"/>
+      <w:r>
+        <w:t xml:space="preserve"> Open/</w:t>
+      </w:r>
+      <w:proofErr w:type="spellStart"/>
+      <w:r>
+        <w:t>StarOffice</w:t>
+      </w:r>
+      <w:proofErr w:type="spellEnd"/>
+      <w:r>
+        <w:t>.</w:t>
+      </w:r>
+      <w:proofErr w:type="gramEnd"/>
+    </w:p>
+    <w:p>
+      <w:pPr>
+        <w:pStyle w:val="Corpodetexto"/>
+      </w:pPr>
+      <w:proofErr w:type="gramStart"/>
+      <w:r>
+        <w:t xml:space="preserve">A </w:t>
+      </w:r>
+      <w:proofErr w:type="spellStart"/>
+      <w:r>
+        <w:t>planilha</w:t>
+      </w:r>
+      <w:proofErr w:type="spellEnd"/>
+      <w:r>
+        <w:t xml:space="preserve"> é </w:t>
+      </w:r>
+      <w:proofErr w:type="spellStart"/>
+      <w:r>
+        <w:t>utilizada</w:t>
+      </w:r>
+      <w:proofErr w:type="spellEnd"/>
+      <w:r>
+        <w:t xml:space="preserve"> </w:t>
+      </w:r>
+      <w:proofErr w:type="spellStart"/>
+      <w:r>
+        <w:t>pela</w:t>
+      </w:r>
+      <w:proofErr w:type="spellEnd"/>
+      <w:r>
+        <w:t xml:space="preserve"> </w:t>
+      </w:r>
+      <w:proofErr w:type="spellStart"/>
+      <w:r>
+        <w:t>profa</w:t>
+      </w:r>
+      <w:proofErr w:type="spellEnd"/>
+      <w:r>
+        <w:t>.</w:t>
+      </w:r>
+      <w:proofErr w:type="gramEnd"/>
+      <w:r>
+        <w:t xml:space="preserve"> </w:t>
+      </w:r>
+      <w:proofErr w:type="gramStart"/>
+      <w:r>
+        <w:t>e</w:t>
+      </w:r>
+      <w:proofErr w:type="gramEnd"/>
+      <w:r>
+        <w:t xml:space="preserve"> </w:t>
+      </w:r>
+      <w:proofErr w:type="spellStart"/>
+      <w:r>
+        <w:t>os</w:t>
+      </w:r>
+      <w:proofErr w:type="spellEnd"/>
+      <w:r>
+        <w:t xml:space="preserve"> </w:t>
+      </w:r>
+      <w:proofErr w:type="spellStart"/>
+      <w:r>
+        <w:t>resultados</w:t>
+      </w:r>
+      <w:proofErr w:type="spellEnd"/>
+      <w:r>
+        <w:t xml:space="preserve"> </w:t>
+      </w:r>
+      <w:proofErr w:type="spellStart"/>
+      <w:r>
+        <w:t>são</w:t>
+      </w:r>
+      <w:proofErr w:type="spellEnd"/>
+      <w:r>
+        <w:t xml:space="preserve"> </w:t>
+      </w:r>
+      <w:proofErr w:type="spellStart"/>
+      <w:r>
+        <w:t>apresentados</w:t>
+      </w:r>
+      <w:proofErr w:type="spellEnd"/>
+      <w:r>
+        <w:t xml:space="preserve"> </w:t>
+      </w:r>
+      <w:proofErr w:type="spellStart"/>
+      <w:r>
+        <w:t>para</w:t>
+      </w:r>
+      <w:proofErr w:type="spellEnd"/>
+      <w:r>
+        <w:t xml:space="preserve"> a </w:t>
+      </w:r>
+      <w:proofErr w:type="spellStart"/>
+      <w:r>
+        <w:t>turma</w:t>
+      </w:r>
+      <w:proofErr w:type="spellEnd"/>
+      <w:r>
+        <w:t xml:space="preserve"> com um </w:t>
+      </w:r>
+      <w:proofErr w:type="spellStart"/>
+      <w:r>
+        <w:t>projetor</w:t>
+      </w:r>
+      <w:proofErr w:type="spellEnd"/>
+      <w:r>
+        <w:t>.</w:t>
+      </w:r>
+    </w:p>
+    <w:p>
+      <w:pPr>
+        <w:pStyle w:val="Corpodetexto"/>
+        <w:rPr>
+          <w:u w:val="single"/>
+        </w:rPr>
+      </w:pPr>
+      <w:r>
+        <w:t xml:space="preserve">As </w:t>
+      </w:r>
+      <w:proofErr w:type="spellStart"/>
+      <w:r>
+        <w:t>principais</w:t>
+      </w:r>
+      <w:proofErr w:type="spellEnd"/>
+      <w:r>
+        <w:t xml:space="preserve"> </w:t>
+      </w:r>
+      <w:proofErr w:type="spellStart"/>
+      <w:r>
+        <w:t>entidades</w:t>
+      </w:r>
+      <w:proofErr w:type="spellEnd"/>
+      <w:r>
+        <w:t xml:space="preserve"> da </w:t>
+      </w:r>
+      <w:proofErr w:type="spellStart"/>
+      <w:r>
+        <w:t>simulação</w:t>
+      </w:r>
+      <w:proofErr w:type="spellEnd"/>
+      <w:r>
+        <w:t xml:space="preserve"> </w:t>
+      </w:r>
+      <w:proofErr w:type="spellStart"/>
+      <w:r>
+        <w:t>são</w:t>
+      </w:r>
+      <w:proofErr w:type="spellEnd"/>
+      <w:r>
+        <w:t xml:space="preserve">: </w:t>
+      </w:r>
+      <w:proofErr w:type="spellStart"/>
+      <w:r>
+        <w:t>empresa</w:t>
+      </w:r>
+      <w:proofErr w:type="spellEnd"/>
+      <w:r>
+        <w:t xml:space="preserve">, </w:t>
+      </w:r>
+      <w:proofErr w:type="spellStart"/>
+      <w:r>
+        <w:t>decisão</w:t>
+      </w:r>
+      <w:proofErr w:type="spellEnd"/>
+      <w:r>
+        <w:t xml:space="preserve">, </w:t>
+      </w:r>
+      <w:proofErr w:type="spellStart"/>
+      <w:r>
+        <w:t>rodada</w:t>
+      </w:r>
+      <w:proofErr w:type="spellEnd"/>
+      <w:r>
+        <w:t xml:space="preserve">, </w:t>
+      </w:r>
+      <w:proofErr w:type="spellStart"/>
+      <w:r>
+        <w:t>resultados</w:t>
+      </w:r>
+      <w:proofErr w:type="spellEnd"/>
+      <w:r>
+        <w:t>.</w:t>
+      </w:r>
+    </w:p>
+    <w:p>
+      <w:pPr>
+        <w:pStyle w:val="Corpodetexto"/>
+      </w:pPr>
+    </w:p>
+    <w:p>
+      <w:pPr>
+        <w:pStyle w:val="Corpodetexto"/>
+      </w:pPr>
+    </w:p>
+    <w:p>
+      <w:pPr>
+        <w:pStyle w:val="Corpodetexto"/>
+      </w:pPr>
+    </w:p>
+    <w:p>
+      <w:pPr>
         <w:pStyle w:val="Ttulo1"/>
       </w:pPr>
       <w:bookmarkStart w:id="32" w:name="_Toc436203387"/>
       <w:bookmarkStart w:id="33" w:name="_Toc452813590"/>
       <w:bookmarkStart w:id="34" w:name="_Toc512930915"/>
       <w:bookmarkStart w:id="35" w:name="_Toc20715760"/>
-      <w:bookmarkEnd w:id="18"/>
-      <w:r>
+      <w:bookmarkEnd w:id="19"/>
+      <w:r>
+        <w:lastRenderedPageBreak/>
         <w:t>Product Overview</w:t>
       </w:r>
       <w:bookmarkEnd w:id="32"/>
@@ -1562,11 +2610,7 @@
         <w:t xml:space="preserve">Vision </w:t>
       </w:r>
       <w:r>
-        <w:t xml:space="preserve">document. For example, an assumption may state that a specific operating system will be available for the </w:t>
-      </w:r>
-      <w:r>
-        <w:lastRenderedPageBreak/>
-        <w:t xml:space="preserve">hardware designated for the software product. If the operating system is not available, the </w:t>
+        <w:t xml:space="preserve">document. For example, an assumption may state that a specific operating system will be available for the hardware designated for the software product. If the operating system is not available, the </w:t>
       </w:r>
       <w:r>
         <w:rPr>
@@ -1906,7 +2950,7 @@
               <w:rStyle w:val="Nmerodepgina"/>
               <w:noProof/>
             </w:rPr>
-            <w:t>2</w:t>
+            <w:t>1</w:t>
           </w:r>
           <w:r>
             <w:rPr>

</xml_diff>